<commit_message>
made christmaths lot easier (sorry)
* What:

made it easier

* Why:

mr a said so

* How:

decreased bounds
</commit_message>
<xml_diff>
--- a/ChristMaths/ChristMaths.docx
+++ b/ChristMaths/ChristMaths.docx
@@ -70,6 +70,13 @@
         </w:rPr>
         <w:t>All division will be integer division.)</w:t>
       </w:r>
+      <w:r>
+        <w:rPr>
+          <w:sz w:val="20"/>
+          <w:szCs w:val="20"/>
+        </w:rPr>
+        <w:t xml:space="preserve"> All numbers in each mathematical expression will be single digits, although the answer may not be a single digit.</w:t>
+      </w:r>
     </w:p>
     <w:p>
       <w:pPr>
@@ -88,8 +95,6 @@
         </w:rPr>
         <w:t>Input</w:t>
       </w:r>
-      <w:bookmarkStart w:id="0" w:name="_GoBack"/>
-      <w:bookmarkEnd w:id="0"/>
     </w:p>
     <w:p>
       <w:r>
@@ -249,7 +254,16 @@
           <w:rFonts w:ascii="Courier New" w:eastAsia="Calibri" w:hAnsi="Courier New" w:cs="Courier New"/>
           <w:lang w:eastAsia="en-US"/>
         </w:rPr>
-        <w:t>4-6*2+12 4</w:t>
+        <w:t>4-6*2+</w:t>
+      </w:r>
+      <w:bookmarkStart w:id="0" w:name="_GoBack"/>
+      <w:bookmarkEnd w:id="0"/>
+      <w:r>
+        <w:rPr>
+          <w:rFonts w:ascii="Courier New" w:eastAsia="Calibri" w:hAnsi="Courier New" w:cs="Courier New"/>
+          <w:lang w:eastAsia="en-US"/>
+        </w:rPr>
+        <w:t>2 4</w:t>
       </w:r>
     </w:p>
     <w:p>
@@ -474,6 +488,7 @@
     <w:lsdException w:name="HTML Sample" w:semiHidden="1" w:unhideWhenUsed="1"/>
     <w:lsdException w:name="HTML Typewriter" w:semiHidden="1" w:unhideWhenUsed="1"/>
     <w:lsdException w:name="HTML Variable" w:semiHidden="1" w:unhideWhenUsed="1"/>
+    <w:lsdException w:name="Normal Table" w:semiHidden="1" w:unhideWhenUsed="1"/>
     <w:lsdException w:name="annotation subject" w:semiHidden="1" w:unhideWhenUsed="1"/>
     <w:lsdException w:name="No List" w:semiHidden="1" w:unhideWhenUsed="1"/>
     <w:lsdException w:name="Outline List 1" w:semiHidden="1" w:unhideWhenUsed="1"/>
@@ -520,8 +535,10 @@
     <w:lsdException w:name="Table Subtle 2" w:semiHidden="1" w:unhideWhenUsed="1"/>
     <w:lsdException w:name="Table Web 1" w:semiHidden="1" w:unhideWhenUsed="1"/>
     <w:lsdException w:name="Table Web 2" w:semiHidden="1" w:unhideWhenUsed="1"/>
+    <w:lsdException w:name="Table Web 3" w:semiHidden="1" w:unhideWhenUsed="1"/>
     <w:lsdException w:name="Balloon Text" w:semiHidden="1" w:unhideWhenUsed="1"/>
     <w:lsdException w:name="Table Grid" w:uiPriority="39"/>
+    <w:lsdException w:name="Table Theme" w:semiHidden="1" w:unhideWhenUsed="1"/>
     <w:lsdException w:name="Placeholder Text" w:semiHidden="1"/>
     <w:lsdException w:name="No Spacing" w:uiPriority="1" w:qFormat="1"/>
     <w:lsdException w:name="Light Shading" w:uiPriority="60"/>

</xml_diff>